<commit_message>
Correction pb affichage image de fond
</commit_message>
<xml_diff>
--- a/TriangulArt/Docs/TriangulArt.docx
+++ b/TriangulArt/Docs/TriangulArt.docx
@@ -1,6 +1,6 @@
 
 <file path=word/document.xml><?xml version="1.0" encoding="utf-8"?>
-<w:document xmlns:wpc="http://schemas.microsoft.com/office/word/2010/wordprocessingCanvas" xmlns:cx="http://schemas.microsoft.com/office/drawing/2014/chartex" xmlns:cx1="http://schemas.microsoft.com/office/drawing/2015/9/8/chartex" xmlns:mc="http://schemas.openxmlformats.org/markup-compatibility/2006" xmlns:o="urn:schemas-microsoft-com:office:office" xmlns:r="http://schemas.openxmlformats.org/officeDocument/2006/relationships" xmlns:m="http://schemas.openxmlformats.org/officeDocument/2006/math" xmlns:v="urn:schemas-microsoft-com:vml" xmlns:wp14="http://schemas.microsoft.com/office/word/2010/wordprocessingDrawing" xmlns:wp="http://schemas.openxmlformats.org/drawingml/2006/wordprocessingDrawing" xmlns:w10="urn:schemas-microsoft-com:office:word" xmlns:w="http://schemas.openxmlformats.org/wordprocessingml/2006/main" xmlns:w14="http://schemas.microsoft.com/office/word/2010/wordml" xmlns:w15="http://schemas.microsoft.com/office/word/2012/wordml" xmlns:w16se="http://schemas.microsoft.com/office/word/2015/wordml/symex" xmlns:wpg="http://schemas.microsoft.com/office/word/2010/wordprocessingGroup" xmlns:wpi="http://schemas.microsoft.com/office/word/2010/wordprocessingInk" xmlns:wne="http://schemas.microsoft.com/office/word/2006/wordml" xmlns:wps="http://schemas.microsoft.com/office/word/2010/wordprocessingShape" mc:Ignorable="w14 w15 w16se wp14">
+<w:document xmlns:ve="http://schemas.openxmlformats.org/markup-compatibility/2006" xmlns:o="urn:schemas-microsoft-com:office:office" xmlns:r="http://schemas.openxmlformats.org/officeDocument/2006/relationships" xmlns:m="http://schemas.openxmlformats.org/officeDocument/2006/math" xmlns:v="urn:schemas-microsoft-com:vml" xmlns:wp="http://schemas.openxmlformats.org/drawingml/2006/wordprocessingDrawing" xmlns:w10="urn:schemas-microsoft-com:office:word" xmlns:w="http://schemas.openxmlformats.org/wordprocessingml/2006/main" xmlns:wne="http://schemas.microsoft.com/office/word/2006/wordml">
   <w:body>
     <w:p>
       <w:pPr>
@@ -50,7 +50,6 @@
           <w:docPartUnique/>
         </w:docPartObj>
       </w:sdtPr>
-      <w:sdtEndPr/>
       <w:sdtContent>
         <w:p>
           <w:pPr>
@@ -2015,9 +2014,12 @@
         <w:t xml:space="preserve">Cependant, pour une image fixe, la taille des données peut être assez faible, sachant qu’un triangle est défini par 7 octets (3 paires de coordonnées </w:t>
       </w:r>
       <w:proofErr w:type="spellStart"/>
+      <w:r>
+        <w:t>x</w:t>
+      </w:r>
       <w:proofErr w:type="gramStart"/>
       <w:r>
-        <w:t>x,y</w:t>
+        <w:t>,y</w:t>
       </w:r>
       <w:proofErr w:type="spellEnd"/>
       <w:proofErr w:type="gramEnd"/>
@@ -2082,10 +2084,10 @@
           <w:lang w:eastAsia="fr-FR"/>
         </w:rPr>
         <w:drawing>
-          <wp:inline distT="0" distB="0" distL="0" distR="0" wp14:anchorId="4877F835" wp14:editId="0B87EC46">
-            <wp:extent cx="6854461" cy="3519266"/>
-            <wp:effectExtent l="0" t="0" r="3810" b="5080"/>
-            <wp:docPr id="1" name="Image 1"/>
+          <wp:inline distT="0" distB="0" distL="0" distR="0">
+            <wp:extent cx="6645910" cy="3412489"/>
+            <wp:effectExtent l="19050" t="0" r="2540" b="0"/>
+            <wp:docPr id="3" name="Image 1"/>
             <wp:cNvGraphicFramePr>
               <a:graphicFrameLocks xmlns:a="http://schemas.openxmlformats.org/drawingml/2006/main" noChangeAspect="1"/>
             </wp:cNvGraphicFramePr>
@@ -2093,23 +2095,33 @@
               <a:graphicData uri="http://schemas.openxmlformats.org/drawingml/2006/picture">
                 <pic:pic xmlns:pic="http://schemas.openxmlformats.org/drawingml/2006/picture">
                   <pic:nvPicPr>
-                    <pic:cNvPr id="1" name=""/>
-                    <pic:cNvPicPr/>
+                    <pic:cNvPr id="0" name="Picture 1"/>
+                    <pic:cNvPicPr>
+                      <a:picLocks noChangeAspect="1" noChangeArrowheads="1"/>
+                    </pic:cNvPicPr>
                   </pic:nvPicPr>
                   <pic:blipFill>
-                    <a:blip r:embed="rId6"/>
+                    <a:blip r:embed="rId6" cstate="print"/>
+                    <a:srcRect/>
                     <a:stretch>
                       <a:fillRect/>
                     </a:stretch>
                   </pic:blipFill>
-                  <pic:spPr>
+                  <pic:spPr bwMode="auto">
                     <a:xfrm>
                       <a:off x="0" y="0"/>
-                      <a:ext cx="6900902" cy="3543110"/>
+                      <a:ext cx="6645910" cy="3412489"/>
                     </a:xfrm>
                     <a:prstGeom prst="rect">
                       <a:avLst/>
                     </a:prstGeom>
+                    <a:noFill/>
+                    <a:ln w="9525">
+                      <a:noFill/>
+                      <a:miter lim="800000"/>
+                      <a:headEnd/>
+                      <a:tailEnd/>
+                    </a:ln>
                   </pic:spPr>
                 </pic:pic>
               </a:graphicData>
@@ -2243,11 +2255,11 @@
     </w:p>
     <w:p>
       <w:r>
-        <w:t xml:space="preserve">Ce bouton permet de générer les « données » nécessaires à afficher l’image. Ces données contiennent donc la liste des triangles de l’image, encodés sous la forme de 7 octets : les 6 premiers octets représentent les 3 coordonnées </w:t>
+        <w:t>Ce bouton permet de générer les « données » nécessaires à afficher l’image. Ces données contiennent donc la liste des triangles de l’image, encodés sous la forme de 7 octets : les 6 premiers octets représentent les 3 coordonnées X</w:t>
       </w:r>
       <w:proofErr w:type="gramStart"/>
       <w:r>
-        <w:t>X,Y</w:t>
+        <w:t>,Y</w:t>
       </w:r>
       <w:proofErr w:type="gramEnd"/>
       <w:r>
@@ -2286,15 +2298,7 @@
     </w:p>
     <w:p>
       <w:r>
-        <w:t xml:space="preserve">Ce bouton permet de charger une image de fond, comme un « calque » sur lequel on viendrait ensuite dessiner. L’image de fond à importer </w:t>
-      </w:r>
-      <w:proofErr w:type="gramStart"/>
-      <w:r>
-        <w:t>peut être</w:t>
-      </w:r>
-      <w:proofErr w:type="gramEnd"/>
-      <w:r>
-        <w:t xml:space="preserve"> au format BMP, JPEG, GIF, PNG.</w:t>
+        <w:t>Ce bouton permet de charger une image de fond, comme un « calque » sur lequel on viendrait ensuite dessiner. L’image de fond à importer peut être au format BMP, JPEG, GIF, PNG.</w:t>
       </w:r>
     </w:p>
     <w:p>
@@ -2375,7 +2379,13 @@
         <w:spacing w:after="160" w:line="259" w:lineRule="auto"/>
       </w:pPr>
       <w:r>
-        <w:t>Mode Miroir horizontal : une symétrie suivant un axe vertical (positionné en X=128) sera automatiquement appliquée aux triangles lors du dessin. Comme si l’image avait un mode miroir entre la partie gauche (des pixels 0 à 127 d’abscisse) et la partie droite (des pixels 128 à 255 d’abscisse). Ce que l’on dessine dans la partie gauche sera automatiquement dupliqué dans la partie droite.</w:t>
+        <w:t>Mode Miroir horizontal : une symétrie suivant un axe vertical (positionné en X=128) sera automatiquement appliquée aux triangles lors du dessin. Comme si l’image avait un mode miroir entre la partie gauche (des pixels 0 à 127 d’abscisse) et la partie droite (des pixels 128 à 255 d’abscisse). Ce que l’on dessine dans la pa</w:t>
+      </w:r>
+      <w:r>
+        <w:t>r</w:t>
+      </w:r>
+      <w:r>
+        <w:t>tie gauche sera automatiquement dupliqué dans la partie droite.</w:t>
       </w:r>
     </w:p>
     <w:p>
@@ -2424,11 +2434,11 @@
       </w:pPr>
       <w:bookmarkStart w:id="12" w:name="_Toc151621339"/>
       <w:r>
-        <w:t xml:space="preserve">Coordonnées </w:t>
+        <w:t>Coordonnées X</w:t>
       </w:r>
       <w:proofErr w:type="gramStart"/>
       <w:r>
-        <w:t>X,Y</w:t>
+        <w:t>,Y</w:t>
       </w:r>
       <w:proofErr w:type="gramEnd"/>
       <w:r>
@@ -2438,11 +2448,11 @@
     </w:p>
     <w:p>
       <w:r>
-        <w:t xml:space="preserve">Si l’on passe la souris sur la partie représentant l’écran CPC, les coordonnées </w:t>
+        <w:t>Si l’on passe la souris sur la partie représentant l’écran CPC, les coordonnées X</w:t>
       </w:r>
       <w:proofErr w:type="gramStart"/>
       <w:r>
-        <w:t>X,Y</w:t>
+        <w:t>,Y</w:t>
       </w:r>
       <w:proofErr w:type="gramEnd"/>
       <w:r>
@@ -2494,15 +2504,7 @@
         <w:spacing w:after="0"/>
       </w:pPr>
       <w:r>
-        <w:t xml:space="preserve">Cette liste représente l’ensemble des triangles composant l’image avec leurs coordonnées. Les triangles sont affichés dans l’ordre d’ajout. Les coordonnées sont ordonnées du Y le plus petit au Y le plus grand. Un </w:t>
-      </w:r>
-      <w:proofErr w:type="spellStart"/>
-      <w:r>
-        <w:t>click</w:t>
-      </w:r>
-      <w:proofErr w:type="spellEnd"/>
-      <w:r>
-        <w:t xml:space="preserve"> sur un triangle dans la liste permet de le sélectionner. Le triangle sélectionné apparaît dans l’image sous une couleur « arc en ciel » ou encore « rastérisée ».</w:t>
+        <w:t>Cette liste représente l’ensemble des triangles composant l’image avec leurs coordonnées. Les triangles sont affichés dans l’ordre d’ajout. Les coordonnées sont ordonnées du Y le plus petit au Y le plus grand. Un click sur un triangle dans la liste permet de le sélectionner. Le triangle sélectionné apparaît dans l’image sous une couleur « arc en ciel » ou encore « rastérisée ».</w:t>
       </w:r>
     </w:p>
     <w:p>
@@ -2537,15 +2539,15 @@
     </w:p>
     <w:p>
       <w:r>
-        <w:t>Permet de modifier les coordonnées du triangle sélectionné. Les cases sous la liste (x</w:t>
+        <w:t>Permet de modifier les coordonnées du triangle sélectionné. Les cases sous la liste (x1</w:t>
       </w:r>
       <w:proofErr w:type="gramStart"/>
       <w:r>
-        <w:t>1,y</w:t>
+        <w:t>,y1</w:t>
       </w:r>
       <w:proofErr w:type="gramEnd"/>
       <w:r>
-        <w:t>1…) permettent une saisie des nouvelles coordonnées du triangle sélectionné.</w:t>
+        <w:t>…) permettent une saisie des nouvelles coordonnées du triangle sélectionné.</w:t>
       </w:r>
     </w:p>
     <w:p>
@@ -2567,12 +2569,12 @@
       <w:pPr>
         <w:pStyle w:val="Titre31"/>
       </w:pPr>
-      <w:bookmarkStart w:id="19" w:name="_Toc151621348"/>
-      <w:bookmarkStart w:id="20" w:name="_Toc151621346"/>
+      <w:bookmarkStart w:id="19" w:name="_Toc151621346"/>
+      <w:bookmarkStart w:id="20" w:name="_Toc151621348"/>
       <w:r>
         <w:t>Bouton « Up »</w:t>
       </w:r>
-      <w:bookmarkEnd w:id="20"/>
+      <w:bookmarkEnd w:id="19"/>
     </w:p>
     <w:p>
       <w:r>
@@ -2600,24 +2602,12 @@
         <w:pStyle w:val="Titre31"/>
       </w:pPr>
       <w:r>
-        <w:t>Bouton « </w:t>
-      </w:r>
-      <w:r>
-        <w:t>First</w:t>
-      </w:r>
-      <w:r>
-        <w:t> »</w:t>
-      </w:r>
-    </w:p>
-    <w:p>
-      <w:r>
-        <w:t xml:space="preserve">Permet de </w:t>
-      </w:r>
-      <w:r>
-        <w:t>positionner en première place</w:t>
-      </w:r>
-      <w:r>
-        <w:t xml:space="preserve"> dans la liste le triangle sélectionné.</w:t>
+        <w:t>Bouton « First »</w:t>
+      </w:r>
+    </w:p>
+    <w:p>
+      <w:r>
+        <w:t>Permet de positionner en première place dans la liste le triangle sélectionné.</w:t>
       </w:r>
     </w:p>
     <w:p>
@@ -2625,24 +2615,12 @@
         <w:pStyle w:val="Titre31"/>
       </w:pPr>
       <w:r>
-        <w:t>Bouton « </w:t>
-      </w:r>
-      <w:r>
-        <w:t>Last</w:t>
-      </w:r>
-      <w:r>
-        <w:t> »</w:t>
-      </w:r>
-    </w:p>
-    <w:p>
-      <w:r>
-        <w:t xml:space="preserve">Permet </w:t>
-      </w:r>
-      <w:r>
-        <w:t xml:space="preserve">positionner en dernière place </w:t>
-      </w:r>
-      <w:r>
-        <w:t>dans la liste le triangle sélectionné.</w:t>
+        <w:t>Bouton « Last »</w:t>
+      </w:r>
+    </w:p>
+    <w:p>
+      <w:r>
+        <w:t>Permet positionner en dernière place dans la liste le triangle sélectionné.</w:t>
       </w:r>
     </w:p>
     <w:p>
@@ -2652,23 +2630,23 @@
       <w:r>
         <w:t>Déplacement relatif</w:t>
       </w:r>
-      <w:bookmarkEnd w:id="19"/>
-    </w:p>
-    <w:p>
-      <w:r>
-        <w:t xml:space="preserve">Cet encart permet de déplacer un triangle ou l’image complète en fonction d’une valeur </w:t>
+      <w:bookmarkEnd w:id="20"/>
+    </w:p>
+    <w:p>
+      <w:r>
+        <w:t>Cet encart permet de déplacer un triangle ou l’image complète en fonction d’une valeur X</w:t>
       </w:r>
       <w:proofErr w:type="gramStart"/>
       <w:r>
-        <w:t>X,Y</w:t>
+        <w:t>,Y</w:t>
       </w:r>
       <w:proofErr w:type="gramEnd"/>
       <w:r>
-        <w:t xml:space="preserve"> relative. Par exemple, si l’image est mal centrée (trop à gauche par exemple), il suffira de choisir le bouton radio « De l’image complète », de saisir en coordonnées (</w:t>
+        <w:t xml:space="preserve"> relative. Par exemple, si l’image est mal centrée (trop à gauche par exemple), il suffira de choisir le bouton radio « De l’image complète », de saisir en coordonnées (X</w:t>
       </w:r>
       <w:proofErr w:type="gramStart"/>
       <w:r>
-        <w:t>X,Y</w:t>
+        <w:t>,Y</w:t>
       </w:r>
       <w:proofErr w:type="gramEnd"/>
       <w:r>
@@ -2721,15 +2699,7 @@
     </w:p>
     <w:p>
       <w:r>
-        <w:t xml:space="preserve">Sous la zone représentant l’écran, on trouve les 4 rectangles de couleurs, représentant les 4 couleurs du Mode 1. Pour changer l’une de ces couleurs, il suffit de faire un </w:t>
-      </w:r>
-      <w:proofErr w:type="spellStart"/>
-      <w:r>
-        <w:t>click</w:t>
-      </w:r>
-      <w:proofErr w:type="spellEnd"/>
-      <w:r>
-        <w:t xml:space="preserve"> droit avec la souris sur le rectangle correspondant.</w:t>
+        <w:t>Sous la zone représentant l’écran, on trouve les 4 rectangles de couleurs, représentant les 4 couleurs du Mode 1. Pour changer l’une de ces couleurs, il suffit de faire un click droit avec la souris sur le rectangle correspondant.</w:t>
       </w:r>
       <w:r>
         <w:t xml:space="preserve"> La </w:t>
@@ -2753,7 +2723,7 @@
           <w:lang w:eastAsia="fr-FR"/>
         </w:rPr>
         <w:drawing>
-          <wp:inline distT="0" distB="0" distL="0" distR="0" wp14:anchorId="0E1008B1" wp14:editId="29D72CDA">
+          <wp:inline distT="0" distB="0" distL="0" distR="0">
             <wp:extent cx="4162425" cy="2619375"/>
             <wp:effectExtent l="0" t="0" r="9525" b="9525"/>
             <wp:docPr id="2" name="Image 2"/>
@@ -2768,7 +2738,7 @@
                     <pic:cNvPicPr/>
                   </pic:nvPicPr>
                   <pic:blipFill>
-                    <a:blip r:embed="rId7"/>
+                    <a:blip r:embed="rId7" cstate="print"/>
                     <a:stretch>
                       <a:fillRect/>
                     </a:stretch>
@@ -2845,15 +2815,7 @@
     </w:p>
     <w:p>
       <w:r>
-        <w:t xml:space="preserve">On peut sélectionner un triangle depuis la partie « Dessin », en effectuant un </w:t>
-      </w:r>
-      <w:proofErr w:type="spellStart"/>
-      <w:r>
-        <w:t>click</w:t>
-      </w:r>
-      <w:proofErr w:type="spellEnd"/>
-      <w:r>
-        <w:t xml:space="preserve"> droit sur le triangle désiré. Le triangle sera alors sélectionné dans la liste, et sera affiché dans la partie dessin avec plusieurs lignes de couleurs.</w:t>
+        <w:t>On peut sélectionner un triangle depuis la partie « Dessin », en effectuant un click droit sur le triangle désiré. Le triangle sera alors sélectionné dans la liste, et sera affiché dans la partie dessin avec plusieurs lignes de couleurs.</w:t>
       </w:r>
     </w:p>
     <w:p>
@@ -2876,15 +2838,7 @@
     </w:p>
     <w:p>
       <w:r>
-        <w:t xml:space="preserve">Il faut tout d’abord sélectionner le triangle désiré (depuis la liste, ou avec un </w:t>
-      </w:r>
-      <w:proofErr w:type="spellStart"/>
-      <w:r>
-        <w:t>click</w:t>
-      </w:r>
-      <w:proofErr w:type="spellEnd"/>
-      <w:r>
-        <w:t xml:space="preserve"> droit dans la partie dessin), puis déplacer la souris tout en restant appuyé sur le bouton gauche. Une fois la nouvelle position atteinte, il suffit de relâcher le bouton gauche de la souris.</w:t>
+        <w:t>Il faut tout d’abord sélectionner le triangle désiré (depuis la liste, ou avec un click droit dans la partie dessin), puis déplacer la souris tout en restant appuyé sur le bouton gauche. Une fois la nouvelle position atteinte, il suffit de relâcher le bouton gauche de la souris.</w:t>
       </w:r>
       <w:r>
         <w:t xml:space="preserve"> </w:t>
@@ -2927,16 +2881,18 @@
       <w:pPr>
         <w:spacing w:after="0"/>
       </w:pPr>
+      <w:bookmarkStart w:id="27" w:name="_GoBack"/>
+      <w:bookmarkEnd w:id="27"/>
       <w:r>
         <w:rPr>
           <w:noProof/>
           <w:lang w:eastAsia="fr-FR"/>
         </w:rPr>
         <w:drawing>
-          <wp:inline distT="0" distB="0" distL="0" distR="0" wp14:anchorId="1BDB6DC9" wp14:editId="683604F8">
-            <wp:extent cx="6645910" cy="4278630"/>
-            <wp:effectExtent l="0" t="0" r="2540" b="7620"/>
-            <wp:docPr id="5" name="Image 5"/>
+          <wp:inline distT="0" distB="0" distL="0" distR="0">
+            <wp:extent cx="6645910" cy="4083984"/>
+            <wp:effectExtent l="19050" t="0" r="2540" b="0"/>
+            <wp:docPr id="4" name="Image 4"/>
             <wp:cNvGraphicFramePr>
               <a:graphicFrameLocks xmlns:a="http://schemas.openxmlformats.org/drawingml/2006/main" noChangeAspect="1"/>
             </wp:cNvGraphicFramePr>
@@ -2944,23 +2900,33 @@
               <a:graphicData uri="http://schemas.openxmlformats.org/drawingml/2006/picture">
                 <pic:pic xmlns:pic="http://schemas.openxmlformats.org/drawingml/2006/picture">
                   <pic:nvPicPr>
-                    <pic:cNvPr id="1" name=""/>
-                    <pic:cNvPicPr/>
+                    <pic:cNvPr id="0" name="Picture 4"/>
+                    <pic:cNvPicPr>
+                      <a:picLocks noChangeAspect="1" noChangeArrowheads="1"/>
+                    </pic:cNvPicPr>
                   </pic:nvPicPr>
                   <pic:blipFill>
-                    <a:blip r:embed="rId8"/>
+                    <a:blip r:embed="rId8" cstate="print"/>
+                    <a:srcRect/>
                     <a:stretch>
                       <a:fillRect/>
                     </a:stretch>
                   </pic:blipFill>
-                  <pic:spPr>
+                  <pic:spPr bwMode="auto">
                     <a:xfrm>
                       <a:off x="0" y="0"/>
-                      <a:ext cx="6645910" cy="4278630"/>
+                      <a:ext cx="6645910" cy="4083984"/>
                     </a:xfrm>
                     <a:prstGeom prst="rect">
                       <a:avLst/>
                     </a:prstGeom>
+                    <a:noFill/>
+                    <a:ln w="9525">
+                      <a:noFill/>
+                      <a:miter lim="800000"/>
+                      <a:headEnd/>
+                      <a:tailEnd/>
+                    </a:ln>
                   </pic:spPr>
                 </pic:pic>
               </a:graphicData>
@@ -2968,8 +2934,6 @@
           </wp:inline>
         </w:drawing>
       </w:r>
-      <w:bookmarkStart w:id="27" w:name="_GoBack"/>
-      <w:bookmarkEnd w:id="27"/>
     </w:p>
     <w:p>
       <w:pPr>
@@ -2992,15 +2956,7 @@
         <w:spacing w:after="0"/>
       </w:pPr>
       <w:r>
-        <w:t xml:space="preserve">Ce bouton permet de lire un fichier objet au </w:t>
-      </w:r>
-      <w:proofErr w:type="gramStart"/>
-      <w:r>
-        <w:t>format .ASC</w:t>
-      </w:r>
-      <w:proofErr w:type="gramEnd"/>
-      <w:r>
-        <w:t>, c’est un fichier ASCII contenant la définition des points et des faces composant un objet 3D.</w:t>
+        <w:t>Ce bouton permet de lire un fichier objet au format .ASC, c’est un fichier ASCII contenant la définition des points et des faces composant un objet 3D.</w:t>
       </w:r>
     </w:p>
     <w:p>
@@ -3117,6 +3073,57 @@
       <w:pPr>
         <w:spacing w:after="0"/>
       </w:pPr>
+      <w:r>
+        <w:rPr>
+          <w:noProof/>
+          <w:lang w:eastAsia="fr-FR"/>
+        </w:rPr>
+        <w:drawing>
+          <wp:inline distT="0" distB="0" distL="0" distR="0">
+            <wp:extent cx="6645910" cy="5848763"/>
+            <wp:effectExtent l="19050" t="0" r="2540" b="0"/>
+            <wp:docPr id="7" name="Image 7"/>
+            <wp:cNvGraphicFramePr>
+              <a:graphicFrameLocks xmlns:a="http://schemas.openxmlformats.org/drawingml/2006/main" noChangeAspect="1"/>
+            </wp:cNvGraphicFramePr>
+            <a:graphic xmlns:a="http://schemas.openxmlformats.org/drawingml/2006/main">
+              <a:graphicData uri="http://schemas.openxmlformats.org/drawingml/2006/picture">
+                <pic:pic xmlns:pic="http://schemas.openxmlformats.org/drawingml/2006/picture">
+                  <pic:nvPicPr>
+                    <pic:cNvPr id="0" name="Picture 7"/>
+                    <pic:cNvPicPr>
+                      <a:picLocks noChangeAspect="1" noChangeArrowheads="1"/>
+                    </pic:cNvPicPr>
+                  </pic:nvPicPr>
+                  <pic:blipFill>
+                    <a:blip r:embed="rId9" cstate="print"/>
+                    <a:srcRect/>
+                    <a:stretch>
+                      <a:fillRect/>
+                    </a:stretch>
+                  </pic:blipFill>
+                  <pic:spPr bwMode="auto">
+                    <a:xfrm>
+                      <a:off x="0" y="0"/>
+                      <a:ext cx="6645910" cy="5848763"/>
+                    </a:xfrm>
+                    <a:prstGeom prst="rect">
+                      <a:avLst/>
+                    </a:prstGeom>
+                    <a:noFill/>
+                    <a:ln w="9525">
+                      <a:noFill/>
+                      <a:miter lim="800000"/>
+                      <a:headEnd/>
+                      <a:tailEnd/>
+                    </a:ln>
+                  </pic:spPr>
+                </pic:pic>
+              </a:graphicData>
+            </a:graphic>
+          </wp:inline>
+        </w:drawing>
+      </w:r>
     </w:p>
     <w:sectPr>
       <w:pgSz w:w="11906" w:h="16838"/>
@@ -3129,8 +3136,8 @@
 </file>
 
 <file path=word/numbering.xml><?xml version="1.0" encoding="utf-8"?>
-<w:numbering xmlns:wpc="http://schemas.microsoft.com/office/word/2010/wordprocessingCanvas" xmlns:cx="http://schemas.microsoft.com/office/drawing/2014/chartex" xmlns:cx1="http://schemas.microsoft.com/office/drawing/2015/9/8/chartex" xmlns:mc="http://schemas.openxmlformats.org/markup-compatibility/2006" xmlns:o="urn:schemas-microsoft-com:office:office" xmlns:r="http://schemas.openxmlformats.org/officeDocument/2006/relationships" xmlns:m="http://schemas.openxmlformats.org/officeDocument/2006/math" xmlns:v="urn:schemas-microsoft-com:vml" xmlns:wp14="http://schemas.microsoft.com/office/word/2010/wordprocessingDrawing" xmlns:wp="http://schemas.openxmlformats.org/drawingml/2006/wordprocessingDrawing" xmlns:w10="urn:schemas-microsoft-com:office:word" xmlns:w="http://schemas.openxmlformats.org/wordprocessingml/2006/main" xmlns:w14="http://schemas.microsoft.com/office/word/2010/wordml" xmlns:w15="http://schemas.microsoft.com/office/word/2012/wordml" xmlns:w16se="http://schemas.microsoft.com/office/word/2015/wordml/symex" xmlns:wpg="http://schemas.microsoft.com/office/word/2010/wordprocessingGroup" xmlns:wpi="http://schemas.microsoft.com/office/word/2010/wordprocessingInk" xmlns:wne="http://schemas.microsoft.com/office/word/2006/wordml" xmlns:wps="http://schemas.microsoft.com/office/word/2010/wordprocessingShape" mc:Ignorable="w14 w15 w16se wp14">
-  <w:abstractNum w:abstractNumId="0" w15:restartNumberingAfterBreak="0">
+<w:numbering xmlns:ve="http://schemas.openxmlformats.org/markup-compatibility/2006" xmlns:o="urn:schemas-microsoft-com:office:office" xmlns:r="http://schemas.openxmlformats.org/officeDocument/2006/relationships" xmlns:m="http://schemas.openxmlformats.org/officeDocument/2006/math" xmlns:v="urn:schemas-microsoft-com:vml" xmlns:wp="http://schemas.openxmlformats.org/drawingml/2006/wordprocessingDrawing" xmlns:w10="urn:schemas-microsoft-com:office:word" xmlns:w="http://schemas.openxmlformats.org/wordprocessingml/2006/main" xmlns:wne="http://schemas.microsoft.com/office/word/2006/wordml">
+  <w:abstractNum w:abstractNumId="0">
     <w:nsid w:val="0460763A"/>
     <w:multiLevelType w:val="multilevel"/>
     <w:tmpl w:val="89B2E444"/>
@@ -3269,7 +3276,7 @@
       </w:rPr>
     </w:lvl>
   </w:abstractNum>
-  <w:abstractNum w:abstractNumId="1" w15:restartNumberingAfterBreak="0">
+  <w:abstractNum w:abstractNumId="1">
     <w:nsid w:val="116D2F85"/>
     <w:multiLevelType w:val="multilevel"/>
     <w:tmpl w:val="55D074EC"/>
@@ -3391,7 +3398,7 @@
       </w:pPr>
     </w:lvl>
   </w:abstractNum>
-  <w:abstractNum w:abstractNumId="2" w15:restartNumberingAfterBreak="0">
+  <w:abstractNum w:abstractNumId="2">
     <w:nsid w:val="4F6800CE"/>
     <w:multiLevelType w:val="multilevel"/>
     <w:tmpl w:val="3E18B376"/>
@@ -3530,7 +3537,7 @@
       </w:rPr>
     </w:lvl>
   </w:abstractNum>
-  <w:abstractNum w:abstractNumId="3" w15:restartNumberingAfterBreak="0">
+  <w:abstractNum w:abstractNumId="3">
     <w:nsid w:val="706D5533"/>
     <w:multiLevelType w:val="hybridMultilevel"/>
     <w:tmpl w:val="30300CC0"/>
@@ -3658,7 +3665,7 @@
 </file>
 
 <file path=word/styles.xml><?xml version="1.0" encoding="utf-8"?>
-<w:styles xmlns:mc="http://schemas.openxmlformats.org/markup-compatibility/2006" xmlns:r="http://schemas.openxmlformats.org/officeDocument/2006/relationships" xmlns:w="http://schemas.openxmlformats.org/wordprocessingml/2006/main" xmlns:w14="http://schemas.microsoft.com/office/word/2010/wordml" xmlns:w15="http://schemas.microsoft.com/office/word/2012/wordml" xmlns:w16se="http://schemas.microsoft.com/office/word/2015/wordml/symex" mc:Ignorable="w14 w15 w16se">
+<w:styles xmlns:r="http://schemas.openxmlformats.org/officeDocument/2006/relationships" xmlns:w="http://schemas.openxmlformats.org/wordprocessingml/2006/main">
   <w:docDefaults>
     <w:rPrDefault>
       <w:rPr>
@@ -3674,378 +3681,144 @@
       </w:pPr>
     </w:pPrDefault>
   </w:docDefaults>
-  <w:latentStyles w:defLockedState="0" w:defUIPriority="99" w:defSemiHidden="0" w:defUnhideWhenUsed="0" w:defQFormat="0" w:count="371">
-    <w:lsdException w:name="Normal" w:uiPriority="0" w:qFormat="1"/>
-    <w:lsdException w:name="heading 1" w:uiPriority="9" w:qFormat="1"/>
-    <w:lsdException w:name="heading 2" w:semiHidden="1" w:uiPriority="9" w:unhideWhenUsed="1" w:qFormat="1"/>
-    <w:lsdException w:name="heading 3" w:semiHidden="1" w:uiPriority="9" w:unhideWhenUsed="1" w:qFormat="1"/>
-    <w:lsdException w:name="heading 4" w:semiHidden="1" w:uiPriority="9" w:unhideWhenUsed="1" w:qFormat="1"/>
-    <w:lsdException w:name="heading 5" w:semiHidden="1" w:uiPriority="9" w:unhideWhenUsed="1" w:qFormat="1"/>
-    <w:lsdException w:name="heading 6" w:semiHidden="1" w:uiPriority="9" w:unhideWhenUsed="1" w:qFormat="1"/>
-    <w:lsdException w:name="heading 7" w:semiHidden="1" w:uiPriority="9" w:unhideWhenUsed="1" w:qFormat="1"/>
-    <w:lsdException w:name="heading 8" w:semiHidden="1" w:uiPriority="9" w:unhideWhenUsed="1" w:qFormat="1"/>
-    <w:lsdException w:name="heading 9" w:semiHidden="1" w:uiPriority="9" w:unhideWhenUsed="1" w:qFormat="1"/>
-    <w:lsdException w:name="index 1" w:semiHidden="1" w:unhideWhenUsed="1"/>
-    <w:lsdException w:name="index 2" w:semiHidden="1" w:unhideWhenUsed="1"/>
-    <w:lsdException w:name="index 3" w:semiHidden="1" w:unhideWhenUsed="1"/>
-    <w:lsdException w:name="index 4" w:semiHidden="1" w:unhideWhenUsed="1"/>
-    <w:lsdException w:name="index 5" w:semiHidden="1" w:unhideWhenUsed="1"/>
-    <w:lsdException w:name="index 6" w:semiHidden="1" w:unhideWhenUsed="1"/>
-    <w:lsdException w:name="index 7" w:semiHidden="1" w:unhideWhenUsed="1"/>
-    <w:lsdException w:name="index 8" w:semiHidden="1" w:unhideWhenUsed="1"/>
-    <w:lsdException w:name="index 9" w:semiHidden="1" w:unhideWhenUsed="1"/>
-    <w:lsdException w:name="toc 1" w:semiHidden="1" w:uiPriority="39" w:unhideWhenUsed="1"/>
-    <w:lsdException w:name="toc 2" w:semiHidden="1" w:uiPriority="39" w:unhideWhenUsed="1"/>
-    <w:lsdException w:name="toc 3" w:semiHidden="1" w:uiPriority="39" w:unhideWhenUsed="1"/>
-    <w:lsdException w:name="toc 4" w:semiHidden="1" w:uiPriority="39" w:unhideWhenUsed="1"/>
-    <w:lsdException w:name="toc 5" w:semiHidden="1" w:uiPriority="39" w:unhideWhenUsed="1"/>
-    <w:lsdException w:name="toc 6" w:semiHidden="1" w:uiPriority="39" w:unhideWhenUsed="1"/>
-    <w:lsdException w:name="toc 7" w:semiHidden="1" w:uiPriority="39" w:unhideWhenUsed="1"/>
-    <w:lsdException w:name="toc 8" w:semiHidden="1" w:uiPriority="39" w:unhideWhenUsed="1"/>
-    <w:lsdException w:name="toc 9" w:semiHidden="1" w:uiPriority="39" w:unhideWhenUsed="1"/>
-    <w:lsdException w:name="Normal Indent" w:semiHidden="1" w:unhideWhenUsed="1"/>
-    <w:lsdException w:name="footnote text" w:semiHidden="1" w:unhideWhenUsed="1"/>
-    <w:lsdException w:name="annotation text" w:semiHidden="1" w:unhideWhenUsed="1"/>
-    <w:lsdException w:name="header" w:semiHidden="1" w:unhideWhenUsed="1"/>
-    <w:lsdException w:name="footer" w:semiHidden="1" w:unhideWhenUsed="1"/>
-    <w:lsdException w:name="index heading" w:semiHidden="1" w:unhideWhenUsed="1"/>
-    <w:lsdException w:name="caption" w:semiHidden="1" w:uiPriority="35" w:unhideWhenUsed="1" w:qFormat="1"/>
-    <w:lsdException w:name="table of figures" w:semiHidden="1" w:unhideWhenUsed="1"/>
-    <w:lsdException w:name="envelope address" w:semiHidden="1" w:unhideWhenUsed="1"/>
-    <w:lsdException w:name="envelope return" w:semiHidden="1" w:unhideWhenUsed="1"/>
-    <w:lsdException w:name="footnote reference" w:semiHidden="1" w:unhideWhenUsed="1"/>
-    <w:lsdException w:name="annotation reference" w:semiHidden="1" w:unhideWhenUsed="1"/>
-    <w:lsdException w:name="line number" w:semiHidden="1" w:unhideWhenUsed="1"/>
-    <w:lsdException w:name="page number" w:semiHidden="1" w:unhideWhenUsed="1"/>
-    <w:lsdException w:name="endnote reference" w:semiHidden="1" w:unhideWhenUsed="1"/>
-    <w:lsdException w:name="endnote text" w:semiHidden="1" w:unhideWhenUsed="1"/>
-    <w:lsdException w:name="table of authorities" w:semiHidden="1" w:unhideWhenUsed="1"/>
-    <w:lsdException w:name="macro" w:semiHidden="1" w:unhideWhenUsed="1"/>
-    <w:lsdException w:name="toa heading" w:semiHidden="1" w:unhideWhenUsed="1"/>
-    <w:lsdException w:name="List" w:semiHidden="1" w:unhideWhenUsed="1"/>
-    <w:lsdException w:name="List Bullet" w:semiHidden="1" w:unhideWhenUsed="1"/>
-    <w:lsdException w:name="List Number" w:semiHidden="1" w:unhideWhenUsed="1"/>
-    <w:lsdException w:name="List 2" w:semiHidden="1" w:unhideWhenUsed="1"/>
-    <w:lsdException w:name="List 3" w:semiHidden="1" w:unhideWhenUsed="1"/>
-    <w:lsdException w:name="List 4" w:semiHidden="1" w:unhideWhenUsed="1"/>
-    <w:lsdException w:name="List 5" w:semiHidden="1" w:unhideWhenUsed="1"/>
-    <w:lsdException w:name="List Bullet 2" w:semiHidden="1" w:unhideWhenUsed="1"/>
-    <w:lsdException w:name="List Bullet 3" w:semiHidden="1" w:unhideWhenUsed="1"/>
-    <w:lsdException w:name="List Bullet 4" w:semiHidden="1" w:unhideWhenUsed="1"/>
-    <w:lsdException w:name="List Bullet 5" w:semiHidden="1" w:unhideWhenUsed="1"/>
-    <w:lsdException w:name="List Number 2" w:semiHidden="1" w:unhideWhenUsed="1"/>
-    <w:lsdException w:name="List Number 3" w:semiHidden="1" w:unhideWhenUsed="1"/>
-    <w:lsdException w:name="List Number 4" w:semiHidden="1" w:unhideWhenUsed="1"/>
-    <w:lsdException w:name="List Number 5" w:semiHidden="1" w:unhideWhenUsed="1"/>
-    <w:lsdException w:name="Title" w:uiPriority="10" w:qFormat="1"/>
-    <w:lsdException w:name="Closing" w:semiHidden="1" w:unhideWhenUsed="1"/>
-    <w:lsdException w:name="Signature" w:semiHidden="1" w:unhideWhenUsed="1"/>
-    <w:lsdException w:name="Default Paragraph Font" w:semiHidden="1" w:uiPriority="1" w:unhideWhenUsed="1"/>
-    <w:lsdException w:name="Body Text" w:semiHidden="1" w:unhideWhenUsed="1"/>
-    <w:lsdException w:name="Body Text Indent" w:semiHidden="1" w:unhideWhenUsed="1"/>
-    <w:lsdException w:name="List Continue" w:semiHidden="1" w:unhideWhenUsed="1"/>
-    <w:lsdException w:name="List Continue 2" w:semiHidden="1" w:unhideWhenUsed="1"/>
-    <w:lsdException w:name="List Continue 3" w:semiHidden="1" w:unhideWhenUsed="1"/>
-    <w:lsdException w:name="List Continue 4" w:semiHidden="1" w:unhideWhenUsed="1"/>
-    <w:lsdException w:name="List Continue 5" w:semiHidden="1" w:unhideWhenUsed="1"/>
-    <w:lsdException w:name="Message Header" w:semiHidden="1" w:unhideWhenUsed="1"/>
-    <w:lsdException w:name="Subtitle" w:uiPriority="11" w:qFormat="1"/>
-    <w:lsdException w:name="Salutation" w:semiHidden="1" w:unhideWhenUsed="1"/>
-    <w:lsdException w:name="Date" w:semiHidden="1" w:unhideWhenUsed="1"/>
-    <w:lsdException w:name="Body Text First Indent" w:semiHidden="1" w:unhideWhenUsed="1"/>
-    <w:lsdException w:name="Body Text First Indent 2" w:semiHidden="1" w:unhideWhenUsed="1"/>
-    <w:lsdException w:name="Note Heading" w:semiHidden="1" w:unhideWhenUsed="1"/>
-    <w:lsdException w:name="Body Text 2" w:semiHidden="1" w:unhideWhenUsed="1"/>
-    <w:lsdException w:name="Body Text 3" w:semiHidden="1" w:unhideWhenUsed="1"/>
-    <w:lsdException w:name="Body Text Indent 2" w:semiHidden="1" w:unhideWhenUsed="1"/>
-    <w:lsdException w:name="Body Text Indent 3" w:semiHidden="1" w:unhideWhenUsed="1"/>
-    <w:lsdException w:name="Block Text" w:semiHidden="1" w:unhideWhenUsed="1"/>
-    <w:lsdException w:name="Hyperlink" w:semiHidden="1" w:unhideWhenUsed="1"/>
-    <w:lsdException w:name="FollowedHyperlink" w:semiHidden="1" w:unhideWhenUsed="1"/>
-    <w:lsdException w:name="Strong" w:uiPriority="22" w:qFormat="1"/>
-    <w:lsdException w:name="Emphasis" w:uiPriority="20" w:qFormat="1"/>
-    <w:lsdException w:name="Document Map" w:semiHidden="1" w:unhideWhenUsed="1"/>
-    <w:lsdException w:name="Plain Text" w:semiHidden="1" w:unhideWhenUsed="1"/>
-    <w:lsdException w:name="E-mail Signature" w:semiHidden="1" w:unhideWhenUsed="1"/>
-    <w:lsdException w:name="HTML Top of Form" w:semiHidden="1" w:unhideWhenUsed="1"/>
-    <w:lsdException w:name="HTML Bottom of Form" w:semiHidden="1" w:unhideWhenUsed="1"/>
-    <w:lsdException w:name="Normal (Web)" w:semiHidden="1" w:unhideWhenUsed="1"/>
-    <w:lsdException w:name="HTML Acronym" w:semiHidden="1" w:unhideWhenUsed="1"/>
-    <w:lsdException w:name="HTML Address" w:semiHidden="1" w:unhideWhenUsed="1"/>
-    <w:lsdException w:name="HTML Cite" w:semiHidden="1" w:unhideWhenUsed="1"/>
-    <w:lsdException w:name="HTML Code" w:semiHidden="1" w:unhideWhenUsed="1"/>
-    <w:lsdException w:name="HTML Definition" w:semiHidden="1" w:unhideWhenUsed="1"/>
-    <w:lsdException w:name="HTML Keyboard" w:semiHidden="1" w:unhideWhenUsed="1"/>
-    <w:lsdException w:name="HTML Preformatted" w:semiHidden="1" w:unhideWhenUsed="1"/>
-    <w:lsdException w:name="HTML Sample" w:semiHidden="1" w:unhideWhenUsed="1"/>
-    <w:lsdException w:name="HTML Typewriter" w:semiHidden="1" w:unhideWhenUsed="1"/>
-    <w:lsdException w:name="HTML Variable" w:semiHidden="1" w:unhideWhenUsed="1"/>
-    <w:lsdException w:name="Normal Table" w:semiHidden="1" w:unhideWhenUsed="1"/>
-    <w:lsdException w:name="annotation subject" w:semiHidden="1" w:unhideWhenUsed="1"/>
-    <w:lsdException w:name="No List" w:semiHidden="1" w:unhideWhenUsed="1"/>
-    <w:lsdException w:name="Outline List 1" w:semiHidden="1" w:unhideWhenUsed="1"/>
-    <w:lsdException w:name="Outline List 2" w:semiHidden="1" w:unhideWhenUsed="1"/>
-    <w:lsdException w:name="Outline List 3" w:semiHidden="1" w:unhideWhenUsed="1"/>
-    <w:lsdException w:name="Table Simple 1" w:semiHidden="1" w:unhideWhenUsed="1"/>
-    <w:lsdException w:name="Table Simple 2" w:semiHidden="1" w:unhideWhenUsed="1"/>
-    <w:lsdException w:name="Table Simple 3" w:semiHidden="1" w:unhideWhenUsed="1"/>
-    <w:lsdException w:name="Table Classic 1" w:semiHidden="1" w:unhideWhenUsed="1"/>
-    <w:lsdException w:name="Table Classic 2" w:semiHidden="1" w:unhideWhenUsed="1"/>
-    <w:lsdException w:name="Table Classic 3" w:semiHidden="1" w:unhideWhenUsed="1"/>
-    <w:lsdException w:name="Table Classic 4" w:semiHidden="1" w:unhideWhenUsed="1"/>
-    <w:lsdException w:name="Table Colorful 1" w:semiHidden="1" w:unhideWhenUsed="1"/>
-    <w:lsdException w:name="Table Colorful 2" w:semiHidden="1" w:unhideWhenUsed="1"/>
-    <w:lsdException w:name="Table Colorful 3" w:semiHidden="1" w:unhideWhenUsed="1"/>
-    <w:lsdException w:name="Table Columns 1" w:semiHidden="1" w:unhideWhenUsed="1"/>
-    <w:lsdException w:name="Table Columns 2" w:semiHidden="1" w:unhideWhenUsed="1"/>
-    <w:lsdException w:name="Table Columns 3" w:semiHidden="1" w:unhideWhenUsed="1"/>
-    <w:lsdException w:name="Table Columns 4" w:semiHidden="1" w:unhideWhenUsed="1"/>
-    <w:lsdException w:name="Table Columns 5" w:semiHidden="1" w:unhideWhenUsed="1"/>
-    <w:lsdException w:name="Table Grid 1" w:semiHidden="1" w:unhideWhenUsed="1"/>
-    <w:lsdException w:name="Table Grid 2" w:semiHidden="1" w:unhideWhenUsed="1"/>
-    <w:lsdException w:name="Table Grid 3" w:semiHidden="1" w:unhideWhenUsed="1"/>
-    <w:lsdException w:name="Table Grid 4" w:semiHidden="1" w:unhideWhenUsed="1"/>
-    <w:lsdException w:name="Table Grid 5" w:semiHidden="1" w:unhideWhenUsed="1"/>
-    <w:lsdException w:name="Table Grid 6" w:semiHidden="1" w:unhideWhenUsed="1"/>
-    <w:lsdException w:name="Table Grid 7" w:semiHidden="1" w:unhideWhenUsed="1"/>
-    <w:lsdException w:name="Table Grid 8" w:semiHidden="1" w:unhideWhenUsed="1"/>
-    <w:lsdException w:name="Table List 1" w:semiHidden="1" w:unhideWhenUsed="1"/>
-    <w:lsdException w:name="Table List 2" w:semiHidden="1" w:unhideWhenUsed="1"/>
-    <w:lsdException w:name="Table List 3" w:semiHidden="1" w:unhideWhenUsed="1"/>
-    <w:lsdException w:name="Table List 4" w:semiHidden="1" w:unhideWhenUsed="1"/>
-    <w:lsdException w:name="Table List 5" w:semiHidden="1" w:unhideWhenUsed="1"/>
-    <w:lsdException w:name="Table List 6" w:semiHidden="1" w:unhideWhenUsed="1"/>
-    <w:lsdException w:name="Table List 7" w:semiHidden="1" w:unhideWhenUsed="1"/>
-    <w:lsdException w:name="Table List 8" w:semiHidden="1" w:unhideWhenUsed="1"/>
-    <w:lsdException w:name="Table 3D effects 1" w:semiHidden="1" w:unhideWhenUsed="1"/>
-    <w:lsdException w:name="Table 3D effects 2" w:semiHidden="1" w:unhideWhenUsed="1"/>
-    <w:lsdException w:name="Table 3D effects 3" w:semiHidden="1" w:unhideWhenUsed="1"/>
-    <w:lsdException w:name="Table Contemporary" w:semiHidden="1" w:unhideWhenUsed="1"/>
-    <w:lsdException w:name="Table Elegant" w:semiHidden="1" w:unhideWhenUsed="1"/>
-    <w:lsdException w:name="Table Professional" w:semiHidden="1" w:unhideWhenUsed="1"/>
-    <w:lsdException w:name="Table Subtle 1" w:semiHidden="1" w:unhideWhenUsed="1"/>
-    <w:lsdException w:name="Table Subtle 2" w:semiHidden="1" w:unhideWhenUsed="1"/>
-    <w:lsdException w:name="Table Web 1" w:semiHidden="1" w:unhideWhenUsed="1"/>
-    <w:lsdException w:name="Table Web 2" w:semiHidden="1" w:unhideWhenUsed="1"/>
-    <w:lsdException w:name="Table Web 3" w:semiHidden="1" w:unhideWhenUsed="1"/>
-    <w:lsdException w:name="Balloon Text" w:semiHidden="1" w:unhideWhenUsed="1"/>
-    <w:lsdException w:name="Table Grid" w:uiPriority="59"/>
-    <w:lsdException w:name="Table Theme" w:semiHidden="1" w:unhideWhenUsed="1"/>
-    <w:lsdException w:name="Placeholder Text" w:semiHidden="1"/>
-    <w:lsdException w:name="No Spacing" w:uiPriority="1" w:qFormat="1"/>
-    <w:lsdException w:name="Light Shading" w:uiPriority="60"/>
-    <w:lsdException w:name="Light List" w:uiPriority="61"/>
-    <w:lsdException w:name="Light Grid" w:uiPriority="62"/>
-    <w:lsdException w:name="Medium Shading 1" w:uiPriority="63"/>
-    <w:lsdException w:name="Medium Shading 2" w:uiPriority="64"/>
-    <w:lsdException w:name="Medium List 1" w:uiPriority="65"/>
-    <w:lsdException w:name="Medium List 2" w:uiPriority="66"/>
-    <w:lsdException w:name="Medium Grid 1" w:uiPriority="67"/>
-    <w:lsdException w:name="Medium Grid 2" w:uiPriority="68"/>
-    <w:lsdException w:name="Medium Grid 3" w:uiPriority="69"/>
-    <w:lsdException w:name="Dark List" w:uiPriority="70"/>
-    <w:lsdException w:name="Colorful Shading" w:uiPriority="71"/>
-    <w:lsdException w:name="Colorful List" w:uiPriority="72"/>
-    <w:lsdException w:name="Colorful Grid" w:uiPriority="73"/>
-    <w:lsdException w:name="Light Shading Accent 1" w:uiPriority="60"/>
-    <w:lsdException w:name="Light List Accent 1" w:uiPriority="61"/>
-    <w:lsdException w:name="Light Grid Accent 1" w:uiPriority="62"/>
-    <w:lsdException w:name="Medium Shading 1 Accent 1" w:uiPriority="63"/>
-    <w:lsdException w:name="Medium Shading 2 Accent 1" w:uiPriority="64"/>
-    <w:lsdException w:name="Medium List 1 Accent 1" w:uiPriority="65"/>
-    <w:lsdException w:name="Revision" w:semiHidden="1"/>
-    <w:lsdException w:name="List Paragraph" w:uiPriority="34" w:qFormat="1"/>
-    <w:lsdException w:name="Quote" w:uiPriority="29" w:qFormat="1"/>
-    <w:lsdException w:name="Intense Quote" w:uiPriority="30" w:qFormat="1"/>
-    <w:lsdException w:name="Medium List 2 Accent 1" w:uiPriority="66"/>
-    <w:lsdException w:name="Medium Grid 1 Accent 1" w:uiPriority="67"/>
-    <w:lsdException w:name="Medium Grid 2 Accent 1" w:uiPriority="68"/>
-    <w:lsdException w:name="Medium Grid 3 Accent 1" w:uiPriority="69"/>
-    <w:lsdException w:name="Dark List Accent 1" w:uiPriority="70"/>
-    <w:lsdException w:name="Colorful Shading Accent 1" w:uiPriority="71"/>
-    <w:lsdException w:name="Colorful List Accent 1" w:uiPriority="72"/>
-    <w:lsdException w:name="Colorful Grid Accent 1" w:uiPriority="73"/>
-    <w:lsdException w:name="Light Shading Accent 2" w:uiPriority="60"/>
-    <w:lsdException w:name="Light List Accent 2" w:uiPriority="61"/>
-    <w:lsdException w:name="Light Grid Accent 2" w:uiPriority="62"/>
-    <w:lsdException w:name="Medium Shading 1 Accent 2" w:uiPriority="63"/>
-    <w:lsdException w:name="Medium Shading 2 Accent 2" w:uiPriority="64"/>
-    <w:lsdException w:name="Medium List 1 Accent 2" w:uiPriority="65"/>
-    <w:lsdException w:name="Medium List 2 Accent 2" w:uiPriority="66"/>
-    <w:lsdException w:name="Medium Grid 1 Accent 2" w:uiPriority="67"/>
-    <w:lsdException w:name="Medium Grid 2 Accent 2" w:uiPriority="68"/>
-    <w:lsdException w:name="Medium Grid 3 Accent 2" w:uiPriority="69"/>
-    <w:lsdException w:name="Dark List Accent 2" w:uiPriority="70"/>
-    <w:lsdException w:name="Colorful Shading Accent 2" w:uiPriority="71"/>
-    <w:lsdException w:name="Colorful List Accent 2" w:uiPriority="72"/>
-    <w:lsdException w:name="Colorful Grid Accent 2" w:uiPriority="73"/>
-    <w:lsdException w:name="Light Shading Accent 3" w:uiPriority="60"/>
-    <w:lsdException w:name="Light List Accent 3" w:uiPriority="61"/>
-    <w:lsdException w:name="Light Grid Accent 3" w:uiPriority="62"/>
-    <w:lsdException w:name="Medium Shading 1 Accent 3" w:uiPriority="63"/>
-    <w:lsdException w:name="Medium Shading 2 Accent 3" w:uiPriority="64"/>
-    <w:lsdException w:name="Medium List 1 Accent 3" w:uiPriority="65"/>
-    <w:lsdException w:name="Medium List 2 Accent 3" w:uiPriority="66"/>
-    <w:lsdException w:name="Medium Grid 1 Accent 3" w:uiPriority="67"/>
-    <w:lsdException w:name="Medium Grid 2 Accent 3" w:uiPriority="68"/>
-    <w:lsdException w:name="Medium Grid 3 Accent 3" w:uiPriority="69"/>
-    <w:lsdException w:name="Dark List Accent 3" w:uiPriority="70"/>
-    <w:lsdException w:name="Colorful Shading Accent 3" w:uiPriority="71"/>
-    <w:lsdException w:name="Colorful List Accent 3" w:uiPriority="72"/>
-    <w:lsdException w:name="Colorful Grid Accent 3" w:uiPriority="73"/>
-    <w:lsdException w:name="Light Shading Accent 4" w:uiPriority="60"/>
-    <w:lsdException w:name="Light List Accent 4" w:uiPriority="61"/>
-    <w:lsdException w:name="Light Grid Accent 4" w:uiPriority="62"/>
-    <w:lsdException w:name="Medium Shading 1 Accent 4" w:uiPriority="63"/>
-    <w:lsdException w:name="Medium Shading 2 Accent 4" w:uiPriority="64"/>
-    <w:lsdException w:name="Medium List 1 Accent 4" w:uiPriority="65"/>
-    <w:lsdException w:name="Medium List 2 Accent 4" w:uiPriority="66"/>
-    <w:lsdException w:name="Medium Grid 1 Accent 4" w:uiPriority="67"/>
-    <w:lsdException w:name="Medium Grid 2 Accent 4" w:uiPriority="68"/>
-    <w:lsdException w:name="Medium Grid 3 Accent 4" w:uiPriority="69"/>
-    <w:lsdException w:name="Dark List Accent 4" w:uiPriority="70"/>
-    <w:lsdException w:name="Colorful Shading Accent 4" w:uiPriority="71"/>
-    <w:lsdException w:name="Colorful List Accent 4" w:uiPriority="72"/>
-    <w:lsdException w:name="Colorful Grid Accent 4" w:uiPriority="73"/>
-    <w:lsdException w:name="Light Shading Accent 5" w:uiPriority="60"/>
-    <w:lsdException w:name="Light List Accent 5" w:uiPriority="61"/>
-    <w:lsdException w:name="Light Grid Accent 5" w:uiPriority="62"/>
-    <w:lsdException w:name="Medium Shading 1 Accent 5" w:uiPriority="63"/>
-    <w:lsdException w:name="Medium Shading 2 Accent 5" w:uiPriority="64"/>
-    <w:lsdException w:name="Medium List 1 Accent 5" w:uiPriority="65"/>
-    <w:lsdException w:name="Medium List 2 Accent 5" w:uiPriority="66"/>
-    <w:lsdException w:name="Medium Grid 1 Accent 5" w:uiPriority="67"/>
-    <w:lsdException w:name="Medium Grid 2 Accent 5" w:uiPriority="68"/>
-    <w:lsdException w:name="Medium Grid 3 Accent 5" w:uiPriority="69"/>
-    <w:lsdException w:name="Dark List Accent 5" w:uiPriority="70"/>
-    <w:lsdException w:name="Colorful Shading Accent 5" w:uiPriority="71"/>
-    <w:lsdException w:name="Colorful List Accent 5" w:uiPriority="72"/>
-    <w:lsdException w:name="Colorful Grid Accent 5" w:uiPriority="73"/>
-    <w:lsdException w:name="Light Shading Accent 6" w:uiPriority="60"/>
-    <w:lsdException w:name="Light List Accent 6" w:uiPriority="61"/>
-    <w:lsdException w:name="Light Grid Accent 6" w:uiPriority="62"/>
-    <w:lsdException w:name="Medium Shading 1 Accent 6" w:uiPriority="63"/>
-    <w:lsdException w:name="Medium Shading 2 Accent 6" w:uiPriority="64"/>
-    <w:lsdException w:name="Medium List 1 Accent 6" w:uiPriority="65"/>
-    <w:lsdException w:name="Medium List 2 Accent 6" w:uiPriority="66"/>
-    <w:lsdException w:name="Medium Grid 1 Accent 6" w:uiPriority="67"/>
-    <w:lsdException w:name="Medium Grid 2 Accent 6" w:uiPriority="68"/>
-    <w:lsdException w:name="Medium Grid 3 Accent 6" w:uiPriority="69"/>
-    <w:lsdException w:name="Dark List Accent 6" w:uiPriority="70"/>
-    <w:lsdException w:name="Colorful Shading Accent 6" w:uiPriority="71"/>
-    <w:lsdException w:name="Colorful List Accent 6" w:uiPriority="72"/>
-    <w:lsdException w:name="Colorful Grid Accent 6" w:uiPriority="73"/>
-    <w:lsdException w:name="Subtle Emphasis" w:uiPriority="19" w:qFormat="1"/>
-    <w:lsdException w:name="Intense Emphasis" w:uiPriority="21" w:qFormat="1"/>
-    <w:lsdException w:name="Subtle Reference" w:uiPriority="31" w:qFormat="1"/>
-    <w:lsdException w:name="Intense Reference" w:uiPriority="32" w:qFormat="1"/>
-    <w:lsdException w:name="Book Title" w:uiPriority="33" w:qFormat="1"/>
-    <w:lsdException w:name="Bibliography" w:semiHidden="1" w:uiPriority="37" w:unhideWhenUsed="1"/>
-    <w:lsdException w:name="TOC Heading" w:semiHidden="1" w:uiPriority="39" w:unhideWhenUsed="1" w:qFormat="1"/>
-    <w:lsdException w:name="Plain Table 1" w:uiPriority="41"/>
-    <w:lsdException w:name="Plain Table 2" w:uiPriority="42"/>
-    <w:lsdException w:name="Plain Table 3" w:uiPriority="43"/>
-    <w:lsdException w:name="Plain Table 4" w:uiPriority="44"/>
-    <w:lsdException w:name="Plain Table 5" w:uiPriority="45"/>
-    <w:lsdException w:name="Grid Table Light" w:uiPriority="40"/>
-    <w:lsdException w:name="Grid Table 1 Light" w:uiPriority="46"/>
-    <w:lsdException w:name="Grid Table 2" w:uiPriority="47"/>
-    <w:lsdException w:name="Grid Table 3" w:uiPriority="48"/>
-    <w:lsdException w:name="Grid Table 4" w:uiPriority="49"/>
-    <w:lsdException w:name="Grid Table 5 Dark" w:uiPriority="50"/>
-    <w:lsdException w:name="Grid Table 6 Colorful" w:uiPriority="51"/>
-    <w:lsdException w:name="Grid Table 7 Colorful" w:uiPriority="52"/>
-    <w:lsdException w:name="Grid Table 1 Light Accent 1" w:uiPriority="46"/>
-    <w:lsdException w:name="Grid Table 2 Accent 1" w:uiPriority="47"/>
-    <w:lsdException w:name="Grid Table 3 Accent 1" w:uiPriority="48"/>
-    <w:lsdException w:name="Grid Table 4 Accent 1" w:uiPriority="49"/>
-    <w:lsdException w:name="Grid Table 5 Dark Accent 1" w:uiPriority="50"/>
-    <w:lsdException w:name="Grid Table 6 Colorful Accent 1" w:uiPriority="51"/>
-    <w:lsdException w:name="Grid Table 7 Colorful Accent 1" w:uiPriority="52"/>
-    <w:lsdException w:name="Grid Table 1 Light Accent 2" w:uiPriority="46"/>
-    <w:lsdException w:name="Grid Table 2 Accent 2" w:uiPriority="47"/>
-    <w:lsdException w:name="Grid Table 3 Accent 2" w:uiPriority="48"/>
-    <w:lsdException w:name="Grid Table 4 Accent 2" w:uiPriority="49"/>
-    <w:lsdException w:name="Grid Table 5 Dark Accent 2" w:uiPriority="50"/>
-    <w:lsdException w:name="Grid Table 6 Colorful Accent 2" w:uiPriority="51"/>
-    <w:lsdException w:name="Grid Table 7 Colorful Accent 2" w:uiPriority="52"/>
-    <w:lsdException w:name="Grid Table 1 Light Accent 3" w:uiPriority="46"/>
-    <w:lsdException w:name="Grid Table 2 Accent 3" w:uiPriority="47"/>
-    <w:lsdException w:name="Grid Table 3 Accent 3" w:uiPriority="48"/>
-    <w:lsdException w:name="Grid Table 4 Accent 3" w:uiPriority="49"/>
-    <w:lsdException w:name="Grid Table 5 Dark Accent 3" w:uiPriority="50"/>
-    <w:lsdException w:name="Grid Table 6 Colorful Accent 3" w:uiPriority="51"/>
-    <w:lsdException w:name="Grid Table 7 Colorful Accent 3" w:uiPriority="52"/>
-    <w:lsdException w:name="Grid Table 1 Light Accent 4" w:uiPriority="46"/>
-    <w:lsdException w:name="Grid Table 2 Accent 4" w:uiPriority="47"/>
-    <w:lsdException w:name="Grid Table 3 Accent 4" w:uiPriority="48"/>
-    <w:lsdException w:name="Grid Table 4 Accent 4" w:uiPriority="49"/>
-    <w:lsdException w:name="Grid Table 5 Dark Accent 4" w:uiPriority="50"/>
-    <w:lsdException w:name="Grid Table 6 Colorful Accent 4" w:uiPriority="51"/>
-    <w:lsdException w:name="Grid Table 7 Colorful Accent 4" w:uiPriority="52"/>
-    <w:lsdException w:name="Grid Table 1 Light Accent 5" w:uiPriority="46"/>
-    <w:lsdException w:name="Grid Table 2 Accent 5" w:uiPriority="47"/>
-    <w:lsdException w:name="Grid Table 3 Accent 5" w:uiPriority="48"/>
-    <w:lsdException w:name="Grid Table 4 Accent 5" w:uiPriority="49"/>
-    <w:lsdException w:name="Grid Table 5 Dark Accent 5" w:uiPriority="50"/>
-    <w:lsdException w:name="Grid Table 6 Colorful Accent 5" w:uiPriority="51"/>
-    <w:lsdException w:name="Grid Table 7 Colorful Accent 5" w:uiPriority="52"/>
-    <w:lsdException w:name="Grid Table 1 Light Accent 6" w:uiPriority="46"/>
-    <w:lsdException w:name="Grid Table 2 Accent 6" w:uiPriority="47"/>
-    <w:lsdException w:name="Grid Table 3 Accent 6" w:uiPriority="48"/>
-    <w:lsdException w:name="Grid Table 4 Accent 6" w:uiPriority="49"/>
-    <w:lsdException w:name="Grid Table 5 Dark Accent 6" w:uiPriority="50"/>
-    <w:lsdException w:name="Grid Table 6 Colorful Accent 6" w:uiPriority="51"/>
-    <w:lsdException w:name="Grid Table 7 Colorful Accent 6" w:uiPriority="52"/>
-    <w:lsdException w:name="List Table 1 Light" w:uiPriority="46"/>
-    <w:lsdException w:name="List Table 2" w:uiPriority="47"/>
-    <w:lsdException w:name="List Table 3" w:uiPriority="48"/>
-    <w:lsdException w:name="List Table 4" w:uiPriority="49"/>
-    <w:lsdException w:name="List Table 5 Dark" w:uiPriority="50"/>
-    <w:lsdException w:name="List Table 6 Colorful" w:uiPriority="51"/>
-    <w:lsdException w:name="List Table 7 Colorful" w:uiPriority="52"/>
-    <w:lsdException w:name="List Table 1 Light Accent 1" w:uiPriority="46"/>
-    <w:lsdException w:name="List Table 2 Accent 1" w:uiPriority="47"/>
-    <w:lsdException w:name="List Table 3 Accent 1" w:uiPriority="48"/>
-    <w:lsdException w:name="List Table 4 Accent 1" w:uiPriority="49"/>
-    <w:lsdException w:name="List Table 5 Dark Accent 1" w:uiPriority="50"/>
-    <w:lsdException w:name="List Table 6 Colorful Accent 1" w:uiPriority="51"/>
-    <w:lsdException w:name="List Table 7 Colorful Accent 1" w:uiPriority="52"/>
-    <w:lsdException w:name="List Table 1 Light Accent 2" w:uiPriority="46"/>
-    <w:lsdException w:name="List Table 2 Accent 2" w:uiPriority="47"/>
-    <w:lsdException w:name="List Table 3 Accent 2" w:uiPriority="48"/>
-    <w:lsdException w:name="List Table 4 Accent 2" w:uiPriority="49"/>
-    <w:lsdException w:name="List Table 5 Dark Accent 2" w:uiPriority="50"/>
-    <w:lsdException w:name="List Table 6 Colorful Accent 2" w:uiPriority="51"/>
-    <w:lsdException w:name="List Table 7 Colorful Accent 2" w:uiPriority="52"/>
-    <w:lsdException w:name="List Table 1 Light Accent 3" w:uiPriority="46"/>
-    <w:lsdException w:name="List Table 2 Accent 3" w:uiPriority="47"/>
-    <w:lsdException w:name="List Table 3 Accent 3" w:uiPriority="48"/>
-    <w:lsdException w:name="List Table 4 Accent 3" w:uiPriority="49"/>
-    <w:lsdException w:name="List Table 5 Dark Accent 3" w:uiPriority="50"/>
-    <w:lsdException w:name="List Table 6 Colorful Accent 3" w:uiPriority="51"/>
-    <w:lsdException w:name="List Table 7 Colorful Accent 3" w:uiPriority="52"/>
-    <w:lsdException w:name="List Table 1 Light Accent 4" w:uiPriority="46"/>
-    <w:lsdException w:name="List Table 2 Accent 4" w:uiPriority="47"/>
-    <w:lsdException w:name="List Table 3 Accent 4" w:uiPriority="48"/>
-    <w:lsdException w:name="List Table 4 Accent 4" w:uiPriority="49"/>
-    <w:lsdException w:name="List Table 5 Dark Accent 4" w:uiPriority="50"/>
-    <w:lsdException w:name="List Table 6 Colorful Accent 4" w:uiPriority="51"/>
-    <w:lsdException w:name="List Table 7 Colorful Accent 4" w:uiPriority="52"/>
-    <w:lsdException w:name="List Table 1 Light Accent 5" w:uiPriority="46"/>
-    <w:lsdException w:name="List Table 2 Accent 5" w:uiPriority="47"/>
-    <w:lsdException w:name="List Table 3 Accent 5" w:uiPriority="48"/>
-    <w:lsdException w:name="List Table 4 Accent 5" w:uiPriority="49"/>
-    <w:lsdException w:name="List Table 5 Dark Accent 5" w:uiPriority="50"/>
-    <w:lsdException w:name="List Table 6 Colorful Accent 5" w:uiPriority="51"/>
-    <w:lsdException w:name="List Table 7 Colorful Accent 5" w:uiPriority="52"/>
-    <w:lsdException w:name="List Table 1 Light Accent 6" w:uiPriority="46"/>
-    <w:lsdException w:name="List Table 2 Accent 6" w:uiPriority="47"/>
-    <w:lsdException w:name="List Table 3 Accent 6" w:uiPriority="48"/>
-    <w:lsdException w:name="List Table 4 Accent 6" w:uiPriority="49"/>
-    <w:lsdException w:name="List Table 5 Dark Accent 6" w:uiPriority="50"/>
-    <w:lsdException w:name="List Table 6 Colorful Accent 6" w:uiPriority="51"/>
-    <w:lsdException w:name="List Table 7 Colorful Accent 6" w:uiPriority="52"/>
+  <w:latentStyles w:defLockedState="0" w:defUIPriority="99" w:defSemiHidden="1" w:defUnhideWhenUsed="1" w:defQFormat="0" w:count="267">
+    <w:lsdException w:name="Normal" w:semiHidden="0" w:uiPriority="0" w:unhideWhenUsed="0" w:qFormat="1"/>
+    <w:lsdException w:name="heading 1" w:semiHidden="0" w:uiPriority="9" w:unhideWhenUsed="0" w:qFormat="1"/>
+    <w:lsdException w:name="heading 2" w:uiPriority="9" w:qFormat="1"/>
+    <w:lsdException w:name="heading 3" w:uiPriority="9" w:qFormat="1"/>
+    <w:lsdException w:name="heading 4" w:uiPriority="9" w:qFormat="1"/>
+    <w:lsdException w:name="heading 5" w:uiPriority="9" w:qFormat="1"/>
+    <w:lsdException w:name="heading 6" w:uiPriority="9" w:qFormat="1"/>
+    <w:lsdException w:name="heading 7" w:uiPriority="9" w:qFormat="1"/>
+    <w:lsdException w:name="heading 8" w:uiPriority="9" w:qFormat="1"/>
+    <w:lsdException w:name="heading 9" w:uiPriority="9" w:qFormat="1"/>
+    <w:lsdException w:name="toc 1" w:uiPriority="39"/>
+    <w:lsdException w:name="toc 2" w:uiPriority="39"/>
+    <w:lsdException w:name="toc 3" w:uiPriority="39"/>
+    <w:lsdException w:name="toc 4" w:uiPriority="39"/>
+    <w:lsdException w:name="toc 5" w:uiPriority="39"/>
+    <w:lsdException w:name="toc 6" w:uiPriority="39"/>
+    <w:lsdException w:name="toc 7" w:uiPriority="39"/>
+    <w:lsdException w:name="toc 8" w:uiPriority="39"/>
+    <w:lsdException w:name="toc 9" w:uiPriority="39"/>
+    <w:lsdException w:name="caption" w:uiPriority="35" w:qFormat="1"/>
+    <w:lsdException w:name="Title" w:semiHidden="0" w:uiPriority="10" w:unhideWhenUsed="0" w:qFormat="1"/>
+    <w:lsdException w:name="Default Paragraph Font" w:uiPriority="1"/>
+    <w:lsdException w:name="Subtitle" w:semiHidden="0" w:uiPriority="11" w:unhideWhenUsed="0" w:qFormat="1"/>
+    <w:lsdException w:name="Strong" w:semiHidden="0" w:uiPriority="22" w:unhideWhenUsed="0" w:qFormat="1"/>
+    <w:lsdException w:name="Emphasis" w:semiHidden="0" w:uiPriority="20" w:unhideWhenUsed="0" w:qFormat="1"/>
+    <w:lsdException w:name="Table Grid" w:semiHidden="0" w:uiPriority="59" w:unhideWhenUsed="0"/>
+    <w:lsdException w:name="Placeholder Text" w:unhideWhenUsed="0"/>
+    <w:lsdException w:name="No Spacing" w:semiHidden="0" w:uiPriority="1" w:unhideWhenUsed="0" w:qFormat="1"/>
+    <w:lsdException w:name="Light Shading" w:semiHidden="0" w:uiPriority="60" w:unhideWhenUsed="0"/>
+    <w:lsdException w:name="Light List" w:semiHidden="0" w:uiPriority="61" w:unhideWhenUsed="0"/>
+    <w:lsdException w:name="Light Grid" w:semiHidden="0" w:uiPriority="62" w:unhideWhenUsed="0"/>
+    <w:lsdException w:name="Medium Shading 1" w:semiHidden="0" w:uiPriority="63" w:unhideWhenUsed="0"/>
+    <w:lsdException w:name="Medium Shading 2" w:semiHidden="0" w:uiPriority="64" w:unhideWhenUsed="0"/>
+    <w:lsdException w:name="Medium List 1" w:semiHidden="0" w:uiPriority="65" w:unhideWhenUsed="0"/>
+    <w:lsdException w:name="Medium List 2" w:semiHidden="0" w:uiPriority="66" w:unhideWhenUsed="0"/>
+    <w:lsdException w:name="Medium Grid 1" w:semiHidden="0" w:uiPriority="67" w:unhideWhenUsed="0"/>
+    <w:lsdException w:name="Medium Grid 2" w:semiHidden="0" w:uiPriority="68" w:unhideWhenUsed="0"/>
+    <w:lsdException w:name="Medium Grid 3" w:semiHidden="0" w:uiPriority="69" w:unhideWhenUsed="0"/>
+    <w:lsdException w:name="Dark List" w:semiHidden="0" w:uiPriority="70" w:unhideWhenUsed="0"/>
+    <w:lsdException w:name="Colorful Shading" w:semiHidden="0" w:uiPriority="71" w:unhideWhenUsed="0"/>
+    <w:lsdException w:name="Colorful List" w:semiHidden="0" w:uiPriority="72" w:unhideWhenUsed="0"/>
+    <w:lsdException w:name="Colorful Grid" w:semiHidden="0" w:uiPriority="73" w:unhideWhenUsed="0"/>
+    <w:lsdException w:name="Light Shading Accent 1" w:semiHidden="0" w:uiPriority="60" w:unhideWhenUsed="0"/>
+    <w:lsdException w:name="Light List Accent 1" w:semiHidden="0" w:uiPriority="61" w:unhideWhenUsed="0"/>
+    <w:lsdException w:name="Light Grid Accent 1" w:semiHidden="0" w:uiPriority="62" w:unhideWhenUsed="0"/>
+    <w:lsdException w:name="Medium Shading 1 Accent 1" w:semiHidden="0" w:uiPriority="63" w:unhideWhenUsed="0"/>
+    <w:lsdException w:name="Medium Shading 2 Accent 1" w:semiHidden="0" w:uiPriority="64" w:unhideWhenUsed="0"/>
+    <w:lsdException w:name="Medium List 1 Accent 1" w:semiHidden="0" w:uiPriority="65" w:unhideWhenUsed="0"/>
+    <w:lsdException w:name="Revision" w:unhideWhenUsed="0"/>
+    <w:lsdException w:name="List Paragraph" w:semiHidden="0" w:uiPriority="34" w:unhideWhenUsed="0" w:qFormat="1"/>
+    <w:lsdException w:name="Quote" w:semiHidden="0" w:uiPriority="29" w:unhideWhenUsed="0" w:qFormat="1"/>
+    <w:lsdException w:name="Intense Quote" w:semiHidden="0" w:uiPriority="30" w:unhideWhenUsed="0" w:qFormat="1"/>
+    <w:lsdException w:name="Medium List 2 Accent 1" w:semiHidden="0" w:uiPriority="66" w:unhideWhenUsed="0"/>
+    <w:lsdException w:name="Medium Grid 1 Accent 1" w:semiHidden="0" w:uiPriority="67" w:unhideWhenUsed="0"/>
+    <w:lsdException w:name="Medium Grid 2 Accent 1" w:semiHidden="0" w:uiPriority="68" w:unhideWhenUsed="0"/>
+    <w:lsdException w:name="Medium Grid 3 Accent 1" w:semiHidden="0" w:uiPriority="69" w:unhideWhenUsed="0"/>
+    <w:lsdException w:name="Dark List Accent 1" w:semiHidden="0" w:uiPriority="70" w:unhideWhenUsed="0"/>
+    <w:lsdException w:name="Colorful Shading Accent 1" w:semiHidden="0" w:uiPriority="71" w:unhideWhenUsed="0"/>
+    <w:lsdException w:name="Colorful List Accent 1" w:semiHidden="0" w:uiPriority="72" w:unhideWhenUsed="0"/>
+    <w:lsdException w:name="Colorful Grid Accent 1" w:semiHidden="0" w:uiPriority="73" w:unhideWhenUsed="0"/>
+    <w:lsdException w:name="Light Shading Accent 2" w:semiHidden="0" w:uiPriority="60" w:unhideWhenUsed="0"/>
+    <w:lsdException w:name="Light List Accent 2" w:semiHidden="0" w:uiPriority="61" w:unhideWhenUsed="0"/>
+    <w:lsdException w:name="Light Grid Accent 2" w:semiHidden="0" w:uiPriority="62" w:unhideWhenUsed="0"/>
+    <w:lsdException w:name="Medium Shading 1 Accent 2" w:semiHidden="0" w:uiPriority="63" w:unhideWhenUsed="0"/>
+    <w:lsdException w:name="Medium Shading 2 Accent 2" w:semiHidden="0" w:uiPriority="64" w:unhideWhenUsed="0"/>
+    <w:lsdException w:name="Medium List 1 Accent 2" w:semiHidden="0" w:uiPriority="65" w:unhideWhenUsed="0"/>
+    <w:lsdException w:name="Medium List 2 Accent 2" w:semiHidden="0" w:uiPriority="66" w:unhideWhenUsed="0"/>
+    <w:lsdException w:name="Medium Grid 1 Accent 2" w:semiHidden="0" w:uiPriority="67" w:unhideWhenUsed="0"/>
+    <w:lsdException w:name="Medium Grid 2 Accent 2" w:semiHidden="0" w:uiPriority="68" w:unhideWhenUsed="0"/>
+    <w:lsdException w:name="Medium Grid 3 Accent 2" w:semiHidden="0" w:uiPriority="69" w:unhideWhenUsed="0"/>
+    <w:lsdException w:name="Dark List Accent 2" w:semiHidden="0" w:uiPriority="70" w:unhideWhenUsed="0"/>
+    <w:lsdException w:name="Colorful Shading Accent 2" w:semiHidden="0" w:uiPriority="71" w:unhideWhenUsed="0"/>
+    <w:lsdException w:name="Colorful List Accent 2" w:semiHidden="0" w:uiPriority="72" w:unhideWhenUsed="0"/>
+    <w:lsdException w:name="Colorful Grid Accent 2" w:semiHidden="0" w:uiPriority="73" w:unhideWhenUsed="0"/>
+    <w:lsdException w:name="Light Shading Accent 3" w:semiHidden="0" w:uiPriority="60" w:unhideWhenUsed="0"/>
+    <w:lsdException w:name="Light List Accent 3" w:semiHidden="0" w:uiPriority="61" w:unhideWhenUsed="0"/>
+    <w:lsdException w:name="Light Grid Accent 3" w:semiHidden="0" w:uiPriority="62" w:unhideWhenUsed="0"/>
+    <w:lsdException w:name="Medium Shading 1 Accent 3" w:semiHidden="0" w:uiPriority="63" w:unhideWhenUsed="0"/>
+    <w:lsdException w:name="Medium Shading 2 Accent 3" w:semiHidden="0" w:uiPriority="64" w:unhideWhenUsed="0"/>
+    <w:lsdException w:name="Medium List 1 Accent 3" w:semiHidden="0" w:uiPriority="65" w:unhideWhenUsed="0"/>
+    <w:lsdException w:name="Medium List 2 Accent 3" w:semiHidden="0" w:uiPriority="66" w:unhideWhenUsed="0"/>
+    <w:lsdException w:name="Medium Grid 1 Accent 3" w:semiHidden="0" w:uiPriority="67" w:unhideWhenUsed="0"/>
+    <w:lsdException w:name="Medium Grid 2 Accent 3" w:semiHidden="0" w:uiPriority="68" w:unhideWhenUsed="0"/>
+    <w:lsdException w:name="Medium Grid 3 Accent 3" w:semiHidden="0" w:uiPriority="69" w:unhideWhenUsed="0"/>
+    <w:lsdException w:name="Dark List Accent 3" w:semiHidden="0" w:uiPriority="70" w:unhideWhenUsed="0"/>
+    <w:lsdException w:name="Colorful Shading Accent 3" w:semiHidden="0" w:uiPriority="71" w:unhideWhenUsed="0"/>
+    <w:lsdException w:name="Colorful List Accent 3" w:semiHidden="0" w:uiPriority="72" w:unhideWhenUsed="0"/>
+    <w:lsdException w:name="Colorful Grid Accent 3" w:semiHidden="0" w:uiPriority="73" w:unhideWhenUsed="0"/>
+    <w:lsdException w:name="Light Shading Accent 4" w:semiHidden="0" w:uiPriority="60" w:unhideWhenUsed="0"/>
+    <w:lsdException w:name="Light List Accent 4" w:semiHidden="0" w:uiPriority="61" w:unhideWhenUsed="0"/>
+    <w:lsdException w:name="Light Grid Accent 4" w:semiHidden="0" w:uiPriority="62" w:unhideWhenUsed="0"/>
+    <w:lsdException w:name="Medium Shading 1 Accent 4" w:semiHidden="0" w:uiPriority="63" w:unhideWhenUsed="0"/>
+    <w:lsdException w:name="Medium Shading 2 Accent 4" w:semiHidden="0" w:uiPriority="64" w:unhideWhenUsed="0"/>
+    <w:lsdException w:name="Medium List 1 Accent 4" w:semiHidden="0" w:uiPriority="65" w:unhideWhenUsed="0"/>
+    <w:lsdException w:name="Medium List 2 Accent 4" w:semiHidden="0" w:uiPriority="66" w:unhideWhenUsed="0"/>
+    <w:lsdException w:name="Medium Grid 1 Accent 4" w:semiHidden="0" w:uiPriority="67" w:unhideWhenUsed="0"/>
+    <w:lsdException w:name="Medium Grid 2 Accent 4" w:semiHidden="0" w:uiPriority="68" w:unhideWhenUsed="0"/>
+    <w:lsdException w:name="Medium Grid 3 Accent 4" w:semiHidden="0" w:uiPriority="69" w:unhideWhenUsed="0"/>
+    <w:lsdException w:name="Dark List Accent 4" w:semiHidden="0" w:uiPriority="70" w:unhideWhenUsed="0"/>
+    <w:lsdException w:name="Colorful Shading Accent 4" w:semiHidden="0" w:uiPriority="71" w:unhideWhenUsed="0"/>
+    <w:lsdException w:name="Colorful List Accent 4" w:semiHidden="0" w:uiPriority="72" w:unhideWhenUsed="0"/>
+    <w:lsdException w:name="Colorful Grid Accent 4" w:semiHidden="0" w:uiPriority="73" w:unhideWhenUsed="0"/>
+    <w:lsdException w:name="Light Shading Accent 5" w:semiHidden="0" w:uiPriority="60" w:unhideWhenUsed="0"/>
+    <w:lsdException w:name="Light List Accent 5" w:semiHidden="0" w:uiPriority="61" w:unhideWhenUsed="0"/>
+    <w:lsdException w:name="Light Grid Accent 5" w:semiHidden="0" w:uiPriority="62" w:unhideWhenUsed="0"/>
+    <w:lsdException w:name="Medium Shading 1 Accent 5" w:semiHidden="0" w:uiPriority="63" w:unhideWhenUsed="0"/>
+    <w:lsdException w:name="Medium Shading 2 Accent 5" w:semiHidden="0" w:uiPriority="64" w:unhideWhenUsed="0"/>
+    <w:lsdException w:name="Medium List 1 Accent 5" w:semiHidden="0" w:uiPriority="65" w:unhideWhenUsed="0"/>
+    <w:lsdException w:name="Medium List 2 Accent 5" w:semiHidden="0" w:uiPriority="66" w:unhideWhenUsed="0"/>
+    <w:lsdException w:name="Medium Grid 1 Accent 5" w:semiHidden="0" w:uiPriority="67" w:unhideWhenUsed="0"/>
+    <w:lsdException w:name="Medium Grid 2 Accent 5" w:semiHidden="0" w:uiPriority="68" w:unhideWhenUsed="0"/>
+    <w:lsdException w:name="Medium Grid 3 Accent 5" w:semiHidden="0" w:uiPriority="69" w:unhideWhenUsed="0"/>
+    <w:lsdException w:name="Dark List Accent 5" w:semiHidden="0" w:uiPriority="70" w:unhideWhenUsed="0"/>
+    <w:lsdException w:name="Colorful Shading Accent 5" w:semiHidden="0" w:uiPriority="71" w:unhideWhenUsed="0"/>
+    <w:lsdException w:name="Colorful List Accent 5" w:semiHidden="0" w:uiPriority="72" w:unhideWhenUsed="0"/>
+    <w:lsdException w:name="Colorful Grid Accent 5" w:semiHidden="0" w:uiPriority="73" w:unhideWhenUsed="0"/>
+    <w:lsdException w:name="Light Shading Accent 6" w:semiHidden="0" w:uiPriority="60" w:unhideWhenUsed="0"/>
+    <w:lsdException w:name="Light List Accent 6" w:semiHidden="0" w:uiPriority="61" w:unhideWhenUsed="0"/>
+    <w:lsdException w:name="Light Grid Accent 6" w:semiHidden="0" w:uiPriority="62" w:unhideWhenUsed="0"/>
+    <w:lsdException w:name="Medium Shading 1 Accent 6" w:semiHidden="0" w:uiPriority="63" w:unhideWhenUsed="0"/>
+    <w:lsdException w:name="Medium Shading 2 Accent 6" w:semiHidden="0" w:uiPriority="64" w:unhideWhenUsed="0"/>
+    <w:lsdException w:name="Medium List 1 Accent 6" w:semiHidden="0" w:uiPriority="65" w:unhideWhenUsed="0"/>
+    <w:lsdException w:name="Medium List 2 Accent 6" w:semiHidden="0" w:uiPriority="66" w:unhideWhenUsed="0"/>
+    <w:lsdException w:name="Medium Grid 1 Accent 6" w:semiHidden="0" w:uiPriority="67" w:unhideWhenUsed="0"/>
+    <w:lsdException w:name="Medium Grid 2 Accent 6" w:semiHidden="0" w:uiPriority="68" w:unhideWhenUsed="0"/>
+    <w:lsdException w:name="Medium Grid 3 Accent 6" w:semiHidden="0" w:uiPriority="69" w:unhideWhenUsed="0"/>
+    <w:lsdException w:name="Dark List Accent 6" w:semiHidden="0" w:uiPriority="70" w:unhideWhenUsed="0"/>
+    <w:lsdException w:name="Colorful Shading Accent 6" w:semiHidden="0" w:uiPriority="71" w:unhideWhenUsed="0"/>
+    <w:lsdException w:name="Colorful List Accent 6" w:semiHidden="0" w:uiPriority="72" w:unhideWhenUsed="0"/>
+    <w:lsdException w:name="Colorful Grid Accent 6" w:semiHidden="0" w:uiPriority="73" w:unhideWhenUsed="0"/>
+    <w:lsdException w:name="Subtle Emphasis" w:semiHidden="0" w:uiPriority="19" w:unhideWhenUsed="0" w:qFormat="1"/>
+    <w:lsdException w:name="Intense Emphasis" w:semiHidden="0" w:uiPriority="21" w:unhideWhenUsed="0" w:qFormat="1"/>
+    <w:lsdException w:name="Subtle Reference" w:semiHidden="0" w:uiPriority="31" w:unhideWhenUsed="0" w:qFormat="1"/>
+    <w:lsdException w:name="Intense Reference" w:semiHidden="0" w:uiPriority="32" w:unhideWhenUsed="0" w:qFormat="1"/>
+    <w:lsdException w:name="Book Title" w:semiHidden="0" w:uiPriority="33" w:unhideWhenUsed="0" w:qFormat="1"/>
+    <w:lsdException w:name="Bibliography" w:uiPriority="37"/>
+    <w:lsdException w:name="TOC Heading" w:uiPriority="39" w:qFormat="1"/>
   </w:latentStyles>
   <w:style w:type="paragraph" w:default="1" w:styleId="Normal">
     <w:name w:val="Normal"/>
@@ -4131,6 +3904,7 @@
     <w:uiPriority w:val="99"/>
     <w:semiHidden/>
     <w:unhideWhenUsed/>
+    <w:qFormat/>
     <w:tblPr>
       <w:tblInd w:w="0" w:type="dxa"/>
       <w:tblCellMar>
@@ -4881,7 +4655,7 @@
 </file>
 
 <file path=customXml/itemProps1.xml><?xml version="1.0" encoding="utf-8"?>
-<ds:datastoreItem xmlns:ds="http://schemas.openxmlformats.org/officeDocument/2006/customXml" ds:itemID="{B93E3271-2AAB-43A5-A53B-F56D7E7345F2}">
+<ds:datastoreItem xmlns:ds="http://schemas.openxmlformats.org/officeDocument/2006/customXml" ds:itemID="{53ED0EAE-C3BA-44F3-8B84-B4CFEB55DFDD}">
   <ds:schemaRefs>
     <ds:schemaRef ds:uri="http://schemas.openxmlformats.org/officeDocument/2006/bibliography"/>
   </ds:schemaRefs>

</xml_diff>